<commit_message>
Updated functional requirements C# version 2.0
</commit_message>
<xml_diff>
--- a/PRJ-CB003_5_Project_MB_URS_1.3.docx
+++ b/PRJ-CB003_5_Project_MB_URS_1.3.docx
@@ -201,12 +201,14 @@
                   <w:rPr>
                     <w:sz w:val="28"/>
                     <w:szCs w:val="28"/>
+                    <w:lang w:val="nl-NL"/>
                   </w:rPr>
                 </w:pPr>
                 <w:r>
                   <w:rPr>
                     <w:sz w:val="28"/>
                     <w:szCs w:val="28"/>
+                    <w:lang w:val="nl-NL"/>
                   </w:rPr>
                   <w:t>IHDY</w:t>
                 </w:r>
@@ -217,12 +219,14 @@
                   <w:rPr>
                     <w:sz w:val="28"/>
                     <w:szCs w:val="28"/>
+                    <w:lang w:val="nl-NL"/>
                   </w:rPr>
                 </w:pPr>
                 <w:r>
                   <w:rPr>
                     <w:sz w:val="28"/>
                     <w:szCs w:val="28"/>
+                    <w:lang w:val="nl-NL"/>
                   </w:rPr>
                   <w:t>Supervisor:</w:t>
                 </w:r>
@@ -230,6 +234,7 @@
                   <w:rPr>
                     <w:sz w:val="28"/>
                     <w:szCs w:val="28"/>
+                    <w:lang w:val="nl-NL"/>
                   </w:rPr>
                   <w:t xml:space="preserve"> Mieke van Vucht</w:t>
                 </w:r>
@@ -241,12 +246,14 @@
                     <w:color w:val="5B9BD5" w:themeColor="accent1"/>
                     <w:sz w:val="28"/>
                     <w:szCs w:val="28"/>
+                    <w:lang w:val="nl-NL"/>
                   </w:rPr>
                 </w:pPr>
                 <w:r>
                   <w:rPr>
                     <w:sz w:val="28"/>
                     <w:szCs w:val="28"/>
+                    <w:lang w:val="nl-NL"/>
                   </w:rPr>
                   <w:t xml:space="preserve">Eindhoven, </w:t>
                 </w:r>
@@ -256,6 +263,7 @@
                       <w:color w:val="5B9BD5" w:themeColor="accent1"/>
                       <w:sz w:val="28"/>
                       <w:szCs w:val="28"/>
+                      <w:lang w:val="nl-NL"/>
                     </w:rPr>
                     <w:alias w:val="Date"/>
                     <w:tag w:val="Date"/>
@@ -277,6 +285,7 @@
                         <w:color w:val="5B9BD5" w:themeColor="accent1"/>
                         <w:sz w:val="28"/>
                         <w:szCs w:val="28"/>
+                        <w:lang w:val="nl-NL"/>
                       </w:rPr>
                       <w:t>2-17-2020</w:t>
                     </w:r>
@@ -288,6 +297,7 @@
                   <w:pStyle w:val="NoSpacing"/>
                   <w:rPr>
                     <w:color w:val="5B9BD5" w:themeColor="accent1"/>
+                    <w:lang w:val="nl-NL"/>
                   </w:rPr>
                 </w:pPr>
               </w:p>
@@ -296,6 +306,9 @@
         </w:tbl>
         <w:p>
           <w:r>
+            <w:rPr>
+              <w:lang w:val="nl-NL"/>
+            </w:rPr>
             <w:br w:type="page"/>
           </w:r>
         </w:p>
@@ -600,8 +613,48 @@
             <w:r>
               <w:t>Use Cases</w:t>
             </w:r>
-            <w:bookmarkStart w:id="0" w:name="_GoBack"/>
-            <w:bookmarkEnd w:id="0"/>
+          </w:p>
+        </w:tc>
+      </w:tr>
+      <w:tr>
+        <w:tc>
+          <w:tcPr>
+            <w:tcW w:w="1345" w:type="dxa"/>
+          </w:tcPr>
+          <w:p>
+            <w:r>
+              <w:t>02-04-2020</w:t>
+            </w:r>
+          </w:p>
+        </w:tc>
+        <w:tc>
+          <w:tcPr>
+            <w:tcW w:w="1080" w:type="dxa"/>
+          </w:tcPr>
+          <w:p>
+            <w:r>
+              <w:t>2.0</w:t>
+            </w:r>
+          </w:p>
+        </w:tc>
+        <w:tc>
+          <w:tcPr>
+            <w:tcW w:w="2070" w:type="dxa"/>
+          </w:tcPr>
+          <w:p>
+            <w:r>
+              <w:t>Hadzhikolev, Kristian</w:t>
+            </w:r>
+          </w:p>
+        </w:tc>
+        <w:tc>
+          <w:tcPr>
+            <w:tcW w:w="4567" w:type="dxa"/>
+          </w:tcPr>
+          <w:p>
+            <w:r>
+              <w:t>Functional Requirements for the C# Application Update(Iterative Phase)</w:t>
+            </w:r>
           </w:p>
         </w:tc>
       </w:tr>
@@ -620,12 +673,12 @@
           <w:numId w:val="0"/>
         </w:numPr>
       </w:pPr>
-      <w:bookmarkStart w:id="1" w:name="_Toc32142994"/>
+      <w:bookmarkStart w:id="0" w:name="_Toc32142994"/>
       <w:r>
         <w:lastRenderedPageBreak/>
         <w:t>Definitions, Acronyms and Abbreviations</w:t>
       </w:r>
-      <w:bookmarkEnd w:id="1"/>
+      <w:bookmarkEnd w:id="0"/>
     </w:p>
     <w:tbl>
       <w:tblPr>
@@ -749,9 +802,6 @@
       </w:tr>
     </w:tbl>
     <w:p>
-      <w:r>
-        <w:t>[these terms should be ordered alphabetically]</w:t>
-      </w:r>
       <w:r>
         <w:br w:type="page"/>
       </w:r>
@@ -2035,25 +2085,25 @@
       <w:pPr>
         <w:pStyle w:val="Heading1"/>
       </w:pPr>
-      <w:bookmarkStart w:id="2" w:name="_Toc32142995"/>
+      <w:bookmarkStart w:id="1" w:name="_Toc32142995"/>
       <w:r>
         <w:lastRenderedPageBreak/>
         <w:t>Introduction</w:t>
       </w:r>
-      <w:bookmarkEnd w:id="2"/>
+      <w:bookmarkEnd w:id="1"/>
     </w:p>
     <w:p>
       <w:pPr>
         <w:pStyle w:val="Heading2"/>
       </w:pPr>
-      <w:bookmarkStart w:id="3" w:name="_Toc32142996"/>
+      <w:bookmarkStart w:id="2" w:name="_Toc32142996"/>
       <w:r>
         <w:t xml:space="preserve">Document </w:t>
       </w:r>
       <w:r>
         <w:t>Purpose</w:t>
       </w:r>
-      <w:bookmarkEnd w:id="3"/>
+      <w:bookmarkEnd w:id="2"/>
     </w:p>
     <w:p>
       <w:r>
@@ -2091,11 +2141,11 @@
       <w:pPr>
         <w:pStyle w:val="Heading2"/>
       </w:pPr>
-      <w:bookmarkStart w:id="4" w:name="_Toc32142997"/>
+      <w:bookmarkStart w:id="3" w:name="_Toc32142997"/>
       <w:r>
         <w:t>Document Overview</w:t>
       </w:r>
-      <w:bookmarkEnd w:id="4"/>
+      <w:bookmarkEnd w:id="3"/>
       <w:r>
         <w:tab/>
       </w:r>
@@ -2133,15 +2183,15 @@
       <w:pPr>
         <w:pStyle w:val="Heading1"/>
       </w:pPr>
-      <w:bookmarkStart w:id="5" w:name="_Toc32142998"/>
+      <w:bookmarkStart w:id="4" w:name="_Toc32142998"/>
       <w:r>
         <w:lastRenderedPageBreak/>
         <w:t>Background</w:t>
       </w:r>
-      <w:bookmarkEnd w:id="5"/>
+      <w:bookmarkEnd w:id="4"/>
     </w:p>
     <w:p>
-      <w:bookmarkStart w:id="6" w:name="_Toc32142999"/>
+      <w:bookmarkStart w:id="5" w:name="_Toc32142999"/>
       <w:r>
         <w:t>Project MB is the solution to Media Bazaar’s presented problem. The solution has to be tailored to the requirements and expectations of our client, such as design, functionality , etc.</w:t>
       </w:r>
@@ -2153,7 +2203,7 @@
       <w:r>
         <w:t>Scope and Objectives</w:t>
       </w:r>
-      <w:bookmarkEnd w:id="6"/>
+      <w:bookmarkEnd w:id="5"/>
       <w:r>
         <w:br/>
         <w:t>The objective of the project is to deliver the best solution to the problems presented to us by Media Bazaar.</w:t>
@@ -2177,12 +2227,12 @@
       <w:pPr>
         <w:pStyle w:val="Heading1"/>
       </w:pPr>
-      <w:bookmarkStart w:id="7" w:name="_Toc32143000"/>
+      <w:bookmarkStart w:id="6" w:name="_Toc32143000"/>
       <w:r>
         <w:lastRenderedPageBreak/>
         <w:t>Stakeholder and User Analysis</w:t>
       </w:r>
-      <w:bookmarkEnd w:id="7"/>
+      <w:bookmarkEnd w:id="6"/>
     </w:p>
     <w:p>
       <w:pPr>
@@ -2232,7 +2282,7 @@
       <w:pPr>
         <w:pStyle w:val="Heading1"/>
       </w:pPr>
-      <w:bookmarkStart w:id="8" w:name="_Toc32143001"/>
+      <w:bookmarkStart w:id="7" w:name="_Toc32143001"/>
       <w:r>
         <w:lastRenderedPageBreak/>
         <w:t>User</w:t>
@@ -2240,17 +2290,17 @@
       <w:r>
         <w:t xml:space="preserve"> Requirements</w:t>
       </w:r>
-      <w:bookmarkEnd w:id="8"/>
+      <w:bookmarkEnd w:id="7"/>
     </w:p>
     <w:p>
       <w:pPr>
         <w:pStyle w:val="Heading2"/>
       </w:pPr>
-      <w:bookmarkStart w:id="9" w:name="_Toc32143002"/>
+      <w:bookmarkStart w:id="8" w:name="_Toc32143002"/>
       <w:r>
         <w:t>Functional Requirements</w:t>
       </w:r>
-      <w:bookmarkEnd w:id="9"/>
+      <w:bookmarkEnd w:id="8"/>
     </w:p>
     <w:p/>
     <w:tbl>
@@ -2332,7 +2382,7 @@
             <w:tcW w:w="1075" w:type="dxa"/>
           </w:tcPr>
           <w:p>
-            <w:bookmarkStart w:id="10" w:name="_Hlk33074191"/>
+            <w:bookmarkStart w:id="9" w:name="_Hlk33074191"/>
             <w:r>
               <w:t>FR-01</w:t>
             </w:r>
@@ -2344,7 +2394,19 @@
           </w:tcPr>
           <w:p>
             <w:r>
-              <w:t>Manager should be able add new product</w:t>
+              <w:t xml:space="preserve">Manager should be able to </w:t>
+            </w:r>
+            <w:r>
+              <w:t>L</w:t>
+            </w:r>
+            <w:r>
+              <w:t>ogi</w:t>
+            </w:r>
+            <w:r>
+              <w:t>n</w:t>
+            </w:r>
+            <w:r>
+              <w:t xml:space="preserve"> and Logout</w:t>
             </w:r>
           </w:p>
         </w:tc>
@@ -2357,7 +2419,6 @@
               <w:t>M</w:t>
             </w:r>
           </w:p>
-          <w:p/>
         </w:tc>
       </w:tr>
       <w:tr>
@@ -2367,7 +2428,10 @@
           </w:tcPr>
           <w:p>
             <w:r>
-              <w:t>FR-02</w:t>
+              <w:t>FR-0</w:t>
+            </w:r>
+            <w:r>
+              <w:t>2</w:t>
             </w:r>
           </w:p>
         </w:tc>
@@ -2377,7 +2441,7 @@
           </w:tcPr>
           <w:p>
             <w:r>
-              <w:t>Manager should be able to login and register</w:t>
+              <w:t>Manager must be able to export information</w:t>
             </w:r>
           </w:p>
         </w:tc>
@@ -2399,7 +2463,10 @@
           </w:tcPr>
           <w:p>
             <w:r>
-              <w:t>FR-03</w:t>
+              <w:t>FR-0</w:t>
+            </w:r>
+            <w:r>
+              <w:t>3</w:t>
             </w:r>
           </w:p>
         </w:tc>
@@ -2409,16 +2476,7 @@
           </w:tcPr>
           <w:p>
             <w:r>
-              <w:t xml:space="preserve">Manager should be able to </w:t>
-            </w:r>
-            <w:r>
-              <w:t xml:space="preserve">put </w:t>
-            </w:r>
-            <w:r>
-              <w:t xml:space="preserve">restock </w:t>
-            </w:r>
-            <w:r>
-              <w:t>request</w:t>
+              <w:t>Manager must be able to see statistics for employees, stock and departments</w:t>
             </w:r>
           </w:p>
         </w:tc>
@@ -2440,7 +2498,10 @@
           </w:tcPr>
           <w:p>
             <w:r>
-              <w:t>FR-04</w:t>
+              <w:t>FR-0</w:t>
+            </w:r>
+            <w:r>
+              <w:t>4</w:t>
             </w:r>
           </w:p>
         </w:tc>
@@ -2450,7 +2511,10 @@
           </w:tcPr>
           <w:p>
             <w:r>
-              <w:t>Manager should be able to search for specific product</w:t>
+              <w:t>Depot</w:t>
+            </w:r>
+            <w:r>
+              <w:t xml:space="preserve"> Management should be implemented </w:t>
             </w:r>
           </w:p>
         </w:tc>
@@ -2460,7 +2524,7 @@
           </w:tcPr>
           <w:p>
             <w:r>
-              <w:t>C</w:t>
+              <w:t>M</w:t>
             </w:r>
           </w:p>
         </w:tc>
@@ -2472,7 +2536,10 @@
           </w:tcPr>
           <w:p>
             <w:r>
-              <w:t>FR-05</w:t>
+              <w:t>FR-0</w:t>
+            </w:r>
+            <w:r>
+              <w:t>5</w:t>
             </w:r>
           </w:p>
         </w:tc>
@@ -2482,7 +2549,10 @@
           </w:tcPr>
           <w:p>
             <w:r>
-              <w:t>Manager should be able to set/change information for a product</w:t>
+              <w:t xml:space="preserve">Depot </w:t>
+            </w:r>
+            <w:r>
+              <w:t>Manager should be able add new product</w:t>
             </w:r>
           </w:p>
         </w:tc>
@@ -2517,7 +2587,22 @@
           </w:tcPr>
           <w:p>
             <w:r>
-              <w:t>Manager should be able to add new employees</w:t>
+              <w:t xml:space="preserve">Depot </w:t>
+            </w:r>
+            <w:r>
+              <w:t xml:space="preserve">Manager should be able </w:t>
+            </w:r>
+            <w:r>
+              <w:t>remove</w:t>
+            </w:r>
+            <w:r>
+              <w:t xml:space="preserve"> </w:t>
+            </w:r>
+            <w:r>
+              <w:t>existing</w:t>
+            </w:r>
+            <w:r>
+              <w:t xml:space="preserve"> product</w:t>
             </w:r>
           </w:p>
         </w:tc>
@@ -2552,7 +2637,10 @@
           </w:tcPr>
           <w:p>
             <w:r>
-              <w:t>Manager should be able to remove employees(in case they are fired)</w:t>
+              <w:t xml:space="preserve">Depot </w:t>
+            </w:r>
+            <w:r>
+              <w:t>Manager should be able to search for specific product</w:t>
             </w:r>
           </w:p>
         </w:tc>
@@ -2587,7 +2675,16 @@
           </w:tcPr>
           <w:p>
             <w:r>
-              <w:t>Manager should be able to reassign employees</w:t>
+              <w:t xml:space="preserve">Depot </w:t>
+            </w:r>
+            <w:r>
+              <w:t xml:space="preserve">Manager should be able to </w:t>
+            </w:r>
+            <w:r>
+              <w:t>update</w:t>
+            </w:r>
+            <w:r>
+              <w:t xml:space="preserve"> information for a product</w:t>
             </w:r>
           </w:p>
         </w:tc>
@@ -2609,10 +2706,10 @@
           </w:tcPr>
           <w:p>
             <w:r>
-              <w:t>FR-</w:t>
-            </w:r>
-            <w:r>
-              <w:t>09</w:t>
+              <w:t>FR-0</w:t>
+            </w:r>
+            <w:r>
+              <w:t>9</w:t>
             </w:r>
           </w:p>
         </w:tc>
@@ -2622,10 +2719,25 @@
           </w:tcPr>
           <w:p>
             <w:r>
+              <w:t>D</w:t>
+            </w:r>
+            <w:r>
+              <w:t xml:space="preserve">epot </w:t>
+            </w:r>
+            <w:r>
               <w:t>Manager</w:t>
             </w:r>
             <w:r>
-              <w:t xml:space="preserve"> should be able to edit employee information(salary, working hours and etc.)</w:t>
+              <w:t xml:space="preserve"> should be able to see </w:t>
+            </w:r>
+            <w:r>
+              <w:t xml:space="preserve">shelf </w:t>
+            </w:r>
+            <w:r>
+              <w:t>restock requests as well as available stock</w:t>
+            </w:r>
+            <w:r>
+              <w:t>(either by department or all departments at once)</w:t>
             </w:r>
           </w:p>
         </w:tc>
@@ -2647,10 +2759,10 @@
           </w:tcPr>
           <w:p>
             <w:r>
-              <w:t>FR-1</w:t>
-            </w:r>
-            <w:r>
-              <w:t>0</w:t>
+              <w:t>FR-</w:t>
+            </w:r>
+            <w:r>
+              <w:t>10</w:t>
             </w:r>
           </w:p>
         </w:tc>
@@ -2660,7 +2772,10 @@
           </w:tcPr>
           <w:p>
             <w:r>
-              <w:t>Manager should be able to update schedule</w:t>
+              <w:t>Employee</w:t>
+            </w:r>
+            <w:r>
+              <w:t xml:space="preserve"> Management should be implemented </w:t>
             </w:r>
           </w:p>
         </w:tc>
@@ -2670,7 +2785,7 @@
           </w:tcPr>
           <w:p>
             <w:r>
-              <w:t>S</w:t>
+              <w:t>M</w:t>
             </w:r>
           </w:p>
         </w:tc>
@@ -2682,10 +2797,10 @@
           </w:tcPr>
           <w:p>
             <w:r>
-              <w:t>FR-1</w:t>
-            </w:r>
-            <w:r>
-              <w:t>1</w:t>
+              <w:t>FR-</w:t>
+            </w:r>
+            <w:r>
+              <w:t>11</w:t>
             </w:r>
           </w:p>
         </w:tc>
@@ -2695,13 +2810,10 @@
           </w:tcPr>
           <w:p>
             <w:r>
-              <w:t>Manager</w:t>
-            </w:r>
-            <w:r>
-              <w:t xml:space="preserve"> should be able to </w:t>
-            </w:r>
-            <w:r>
-              <w:t>create announcements</w:t>
+              <w:t xml:space="preserve">Employee </w:t>
+            </w:r>
+            <w:r>
+              <w:t>Manager should be able to add new employees</w:t>
             </w:r>
           </w:p>
         </w:tc>
@@ -2711,7 +2823,7 @@
           </w:tcPr>
           <w:p>
             <w:r>
-              <w:t>C</w:t>
+              <w:t>M</w:t>
             </w:r>
           </w:p>
         </w:tc>
@@ -2723,10 +2835,10 @@
           </w:tcPr>
           <w:p>
             <w:r>
-              <w:t>FR-1</w:t>
-            </w:r>
-            <w:r>
-              <w:t>2</w:t>
+              <w:t>FR-</w:t>
+            </w:r>
+            <w:r>
+              <w:t>12</w:t>
             </w:r>
           </w:p>
         </w:tc>
@@ -2736,7 +2848,10 @@
           </w:tcPr>
           <w:p>
             <w:r>
-              <w:t>Manager should be able to pull up statistics of employees</w:t>
+              <w:t xml:space="preserve">Employee </w:t>
+            </w:r>
+            <w:r>
+              <w:t>Manager should be able to remove employees(in case they are fired)</w:t>
             </w:r>
           </w:p>
         </w:tc>
@@ -2746,7 +2861,7 @@
           </w:tcPr>
           <w:p>
             <w:r>
-              <w:t>C</w:t>
+              <w:t>M</w:t>
             </w:r>
           </w:p>
         </w:tc>
@@ -2758,13 +2873,10 @@
           </w:tcPr>
           <w:p>
             <w:r>
-              <w:t>FR-1</w:t>
-            </w:r>
-            <w:r>
-              <w:t>3</w:t>
-            </w:r>
-            <w:r>
-              <w:t xml:space="preserve"> </w:t>
+              <w:t>FR-</w:t>
+            </w:r>
+            <w:r>
+              <w:t>13</w:t>
             </w:r>
           </w:p>
         </w:tc>
@@ -2774,7 +2886,10 @@
           </w:tcPr>
           <w:p>
             <w:r>
-              <w:t>Manager should be able to track attendance of employees</w:t>
+              <w:t xml:space="preserve">Employee </w:t>
+            </w:r>
+            <w:r>
+              <w:t>Manager should be able to reassign employees</w:t>
             </w:r>
           </w:p>
         </w:tc>
@@ -2784,7 +2899,7 @@
           </w:tcPr>
           <w:p>
             <w:r>
-              <w:t>W</w:t>
+              <w:t>M</w:t>
             </w:r>
           </w:p>
         </w:tc>
@@ -2796,10 +2911,10 @@
           </w:tcPr>
           <w:p>
             <w:r>
-              <w:t>FR-1</w:t>
-            </w:r>
-            <w:r>
-              <w:t>5</w:t>
+              <w:t>FR-</w:t>
+            </w:r>
+            <w:r>
+              <w:t>14</w:t>
             </w:r>
           </w:p>
         </w:tc>
@@ -2809,7 +2924,10 @@
           </w:tcPr>
           <w:p>
             <w:r>
-              <w:t>Employee should be able to access the website to change various personal information</w:t>
+              <w:t xml:space="preserve">Employee </w:t>
+            </w:r>
+            <w:r>
+              <w:t>Manager should be able to edit employee information(salary, working hours and etc.)</w:t>
             </w:r>
           </w:p>
         </w:tc>
@@ -2819,7 +2937,7 @@
           </w:tcPr>
           <w:p>
             <w:r>
-              <w:t>S</w:t>
+              <w:t>M</w:t>
             </w:r>
           </w:p>
         </w:tc>
@@ -2834,7 +2952,7 @@
               <w:t>FR-1</w:t>
             </w:r>
             <w:r>
-              <w:t>6</w:t>
+              <w:t>5</w:t>
             </w:r>
           </w:p>
         </w:tc>
@@ -2844,7 +2962,10 @@
           </w:tcPr>
           <w:p>
             <w:r>
-              <w:t>Employee should be able to view their own schedule in the website</w:t>
+              <w:t xml:space="preserve">Employee </w:t>
+            </w:r>
+            <w:r>
+              <w:t>Manager should be able to update schedule</w:t>
             </w:r>
           </w:p>
         </w:tc>
@@ -2854,7 +2975,7 @@
           </w:tcPr>
           <w:p>
             <w:r>
-              <w:t>S</w:t>
+              <w:t>M</w:t>
             </w:r>
           </w:p>
         </w:tc>
@@ -2866,10 +2987,10 @@
           </w:tcPr>
           <w:p>
             <w:r>
-              <w:t>FR-1</w:t>
-            </w:r>
-            <w:r>
-              <w:t>7</w:t>
+              <w:t>FR-</w:t>
+            </w:r>
+            <w:r>
+              <w:t>16</w:t>
             </w:r>
           </w:p>
         </w:tc>
@@ -2879,7 +3000,7 @@
           </w:tcPr>
           <w:p>
             <w:r>
-              <w:t>Employee should be able to login and register in the website</w:t>
+              <w:t>Employee Manager must be able to assign roles(Department Manager, Depot Manager, Employee Manager or Employee)</w:t>
             </w:r>
           </w:p>
         </w:tc>
@@ -2904,7 +3025,7 @@
               <w:t>FR-</w:t>
             </w:r>
             <w:r>
-              <w:t>18</w:t>
+              <w:t>17</w:t>
             </w:r>
           </w:p>
         </w:tc>
@@ -2914,7 +3035,10 @@
           </w:tcPr>
           <w:p>
             <w:r>
-              <w:t>Manager and Employee should be able to exchange private messages in the website</w:t>
+              <w:t>Employee Manager</w:t>
+            </w:r>
+            <w:r>
+              <w:t xml:space="preserve"> should be able to see overview of all employee shifts</w:t>
             </w:r>
           </w:p>
         </w:tc>
@@ -2924,7 +3048,7 @@
           </w:tcPr>
           <w:p>
             <w:r>
-              <w:t>C</w:t>
+              <w:t>S</w:t>
             </w:r>
           </w:p>
         </w:tc>
@@ -2936,7 +3060,10 @@
           </w:tcPr>
           <w:p>
             <w:r>
-              <w:t>FR-19</w:t>
+              <w:t>FR-</w:t>
+            </w:r>
+            <w:r>
+              <w:t>18</w:t>
             </w:r>
           </w:p>
         </w:tc>
@@ -2946,13 +3073,10 @@
           </w:tcPr>
           <w:p>
             <w:r>
-              <w:t>Last</w:t>
-            </w:r>
-            <w:r>
-              <w:t xml:space="preserve"> depot worker</w:t>
-            </w:r>
-            <w:r>
-              <w:t xml:space="preserve"> should be able to see restock requests as well as available stock</w:t>
+              <w:t xml:space="preserve">Employee Manager should be able to </w:t>
+            </w:r>
+            <w:r>
+              <w:t>set automatically selected shift</w:t>
             </w:r>
           </w:p>
         </w:tc>
@@ -2962,12 +3086,361 @@
           </w:tcPr>
           <w:p>
             <w:r>
+              <w:t>W</w:t>
+            </w:r>
+          </w:p>
+        </w:tc>
+      </w:tr>
+      <w:tr>
+        <w:tc>
+          <w:tcPr>
+            <w:tcW w:w="1075" w:type="dxa"/>
+          </w:tcPr>
+          <w:p>
+            <w:r>
+              <w:t>FR-</w:t>
+            </w:r>
+            <w:r>
+              <w:t>19</w:t>
+            </w:r>
+          </w:p>
+        </w:tc>
+        <w:tc>
+          <w:tcPr>
+            <w:tcW w:w="6660" w:type="dxa"/>
+          </w:tcPr>
+          <w:p>
+            <w:r>
+              <w:t>Algorithm for shift replacement due to illness must be available</w:t>
+            </w:r>
+          </w:p>
+        </w:tc>
+        <w:tc>
+          <w:tcPr>
+            <w:tcW w:w="1327" w:type="dxa"/>
+          </w:tcPr>
+          <w:p>
+            <w:r>
+              <w:t>W</w:t>
+            </w:r>
+          </w:p>
+        </w:tc>
+      </w:tr>
+      <w:tr>
+        <w:tc>
+          <w:tcPr>
+            <w:tcW w:w="1075" w:type="dxa"/>
+          </w:tcPr>
+          <w:p>
+            <w:r>
+              <w:t>FR-20</w:t>
+            </w:r>
+          </w:p>
+        </w:tc>
+        <w:tc>
+          <w:tcPr>
+            <w:tcW w:w="6660" w:type="dxa"/>
+          </w:tcPr>
+          <w:p>
+            <w:r>
+              <w:t xml:space="preserve">Department Management should be implemented </w:t>
+            </w:r>
+          </w:p>
+        </w:tc>
+        <w:tc>
+          <w:tcPr>
+            <w:tcW w:w="1327" w:type="dxa"/>
+          </w:tcPr>
+          <w:p>
+            <w:r>
               <w:t>M</w:t>
             </w:r>
           </w:p>
         </w:tc>
       </w:tr>
-      <w:bookmarkEnd w:id="10"/>
+      <w:tr>
+        <w:tc>
+          <w:tcPr>
+            <w:tcW w:w="1075" w:type="dxa"/>
+          </w:tcPr>
+          <w:p>
+            <w:r>
+              <w:t>FR-2</w:t>
+            </w:r>
+            <w:r>
+              <w:t>1</w:t>
+            </w:r>
+          </w:p>
+        </w:tc>
+        <w:tc>
+          <w:tcPr>
+            <w:tcW w:w="6660" w:type="dxa"/>
+          </w:tcPr>
+          <w:p>
+            <w:r>
+              <w:t>Department Manager should be able to add new department</w:t>
+            </w:r>
+          </w:p>
+        </w:tc>
+        <w:tc>
+          <w:tcPr>
+            <w:tcW w:w="1327" w:type="dxa"/>
+          </w:tcPr>
+          <w:p>
+            <w:r>
+              <w:t>S</w:t>
+            </w:r>
+          </w:p>
+        </w:tc>
+      </w:tr>
+      <w:tr>
+        <w:tc>
+          <w:tcPr>
+            <w:tcW w:w="1075" w:type="dxa"/>
+          </w:tcPr>
+          <w:p>
+            <w:r>
+              <w:t>FR-2</w:t>
+            </w:r>
+            <w:r>
+              <w:t>2</w:t>
+            </w:r>
+          </w:p>
+        </w:tc>
+        <w:tc>
+          <w:tcPr>
+            <w:tcW w:w="6660" w:type="dxa"/>
+          </w:tcPr>
+          <w:p>
+            <w:r>
+              <w:t>Department Manager should be able to update existing department</w:t>
+            </w:r>
+          </w:p>
+        </w:tc>
+        <w:tc>
+          <w:tcPr>
+            <w:tcW w:w="1327" w:type="dxa"/>
+          </w:tcPr>
+          <w:p>
+            <w:r>
+              <w:t>S</w:t>
+            </w:r>
+          </w:p>
+        </w:tc>
+      </w:tr>
+      <w:tr>
+        <w:tc>
+          <w:tcPr>
+            <w:tcW w:w="1075" w:type="dxa"/>
+          </w:tcPr>
+          <w:p>
+            <w:r>
+              <w:t>FR-2</w:t>
+            </w:r>
+            <w:r>
+              <w:t>3</w:t>
+            </w:r>
+          </w:p>
+        </w:tc>
+        <w:tc>
+          <w:tcPr>
+            <w:tcW w:w="6660" w:type="dxa"/>
+          </w:tcPr>
+          <w:p>
+            <w:r>
+              <w:t>Department Manager should be able to remove existing department</w:t>
+            </w:r>
+          </w:p>
+        </w:tc>
+        <w:tc>
+          <w:tcPr>
+            <w:tcW w:w="1327" w:type="dxa"/>
+          </w:tcPr>
+          <w:p>
+            <w:r>
+              <w:t>S</w:t>
+            </w:r>
+          </w:p>
+        </w:tc>
+      </w:tr>
+      <w:tr>
+        <w:tc>
+          <w:tcPr>
+            <w:tcW w:w="1075" w:type="dxa"/>
+          </w:tcPr>
+          <w:p>
+            <w:r>
+              <w:t>FR-2</w:t>
+            </w:r>
+            <w:r>
+              <w:t>4</w:t>
+            </w:r>
+          </w:p>
+        </w:tc>
+        <w:tc>
+          <w:tcPr>
+            <w:tcW w:w="6660" w:type="dxa"/>
+          </w:tcPr>
+          <w:p>
+            <w:r>
+              <w:t>Department Manager should be able to search for existing department</w:t>
+            </w:r>
+          </w:p>
+        </w:tc>
+        <w:tc>
+          <w:tcPr>
+            <w:tcW w:w="1327" w:type="dxa"/>
+          </w:tcPr>
+          <w:p>
+            <w:r>
+              <w:t>S</w:t>
+            </w:r>
+          </w:p>
+        </w:tc>
+      </w:tr>
+      <w:tr>
+        <w:tc>
+          <w:tcPr>
+            <w:tcW w:w="1075" w:type="dxa"/>
+          </w:tcPr>
+          <w:p>
+            <w:r>
+              <w:t>FR-2</w:t>
+            </w:r>
+            <w:r>
+              <w:t>5</w:t>
+            </w:r>
+          </w:p>
+        </w:tc>
+        <w:tc>
+          <w:tcPr>
+            <w:tcW w:w="6660" w:type="dxa"/>
+          </w:tcPr>
+          <w:p>
+            <w:r>
+              <w:t>Department Manager should be able to see all departments</w:t>
+            </w:r>
+          </w:p>
+        </w:tc>
+        <w:tc>
+          <w:tcPr>
+            <w:tcW w:w="1327" w:type="dxa"/>
+          </w:tcPr>
+          <w:p>
+            <w:r>
+              <w:t>S</w:t>
+            </w:r>
+          </w:p>
+        </w:tc>
+      </w:tr>
+      <w:tr>
+        <w:tc>
+          <w:tcPr>
+            <w:tcW w:w="1075" w:type="dxa"/>
+          </w:tcPr>
+          <w:p>
+            <w:r>
+              <w:t>FR-</w:t>
+            </w:r>
+            <w:r>
+              <w:t>26</w:t>
+            </w:r>
+          </w:p>
+        </w:tc>
+        <w:tc>
+          <w:tcPr>
+            <w:tcW w:w="6660" w:type="dxa"/>
+          </w:tcPr>
+          <w:p>
+            <w:r>
+              <w:t>Employee should be able to access the website to change various personal information</w:t>
+            </w:r>
+          </w:p>
+        </w:tc>
+        <w:tc>
+          <w:tcPr>
+            <w:tcW w:w="1327" w:type="dxa"/>
+          </w:tcPr>
+          <w:p>
+            <w:r>
+              <w:t>M</w:t>
+            </w:r>
+          </w:p>
+        </w:tc>
+      </w:tr>
+      <w:tr>
+        <w:tc>
+          <w:tcPr>
+            <w:tcW w:w="1075" w:type="dxa"/>
+          </w:tcPr>
+          <w:p>
+            <w:r>
+              <w:t>FR-</w:t>
+            </w:r>
+            <w:r>
+              <w:t>27</w:t>
+            </w:r>
+          </w:p>
+        </w:tc>
+        <w:tc>
+          <w:tcPr>
+            <w:tcW w:w="6660" w:type="dxa"/>
+          </w:tcPr>
+          <w:p>
+            <w:r>
+              <w:t>Employee should be able to view their own schedule in the website</w:t>
+            </w:r>
+          </w:p>
+        </w:tc>
+        <w:tc>
+          <w:tcPr>
+            <w:tcW w:w="1327" w:type="dxa"/>
+          </w:tcPr>
+          <w:p>
+            <w:r>
+              <w:t>M</w:t>
+            </w:r>
+          </w:p>
+        </w:tc>
+      </w:tr>
+      <w:tr>
+        <w:tc>
+          <w:tcPr>
+            <w:tcW w:w="1075" w:type="dxa"/>
+          </w:tcPr>
+          <w:p>
+            <w:r>
+              <w:t>FR-</w:t>
+            </w:r>
+            <w:r>
+              <w:t>28</w:t>
+            </w:r>
+          </w:p>
+        </w:tc>
+        <w:tc>
+          <w:tcPr>
+            <w:tcW w:w="6660" w:type="dxa"/>
+          </w:tcPr>
+          <w:p>
+            <w:r>
+              <w:t>Employee should be able to login and register in the website</w:t>
+            </w:r>
+          </w:p>
+        </w:tc>
+        <w:tc>
+          <w:tcPr>
+            <w:tcW w:w="1327" w:type="dxa"/>
+          </w:tcPr>
+          <w:p>
+            <w:r>
+              <w:t>M</w:t>
+            </w:r>
+            <w:bookmarkStart w:id="10" w:name="_GoBack"/>
+            <w:bookmarkEnd w:id="10"/>
+          </w:p>
+        </w:tc>
+      </w:tr>
+      <w:bookmarkEnd w:id="9"/>
     </w:tbl>
     <w:p/>
     <w:p>
@@ -3144,6 +3617,7 @@
           </w:tcPr>
           <w:p>
             <w:r>
+              <w:lastRenderedPageBreak/>
               <w:t>N-FR-03</w:t>
             </w:r>
           </w:p>
@@ -5894,19 +6368,7 @@
               <w:rPr>
                 <w:shd w:val="clear" w:color="auto" w:fill="FFFFFF"/>
               </w:rPr>
-              <w:t>Sys</w:t>
-            </w:r>
-            <w:r>
-              <w:rPr>
-                <w:shd w:val="clear" w:color="auto" w:fill="FFFFFF"/>
-              </w:rPr>
-              <w:t>tem updates the information</w:t>
-            </w:r>
-            <w:r>
-              <w:rPr>
-                <w:shd w:val="clear" w:color="auto" w:fill="FFFFFF"/>
-              </w:rPr>
-              <w:t xml:space="preserve"> in database</w:t>
+              <w:t>System updates the information in database</w:t>
             </w:r>
           </w:p>
         </w:tc>
@@ -5944,13 +6406,7 @@
               <w:rPr>
                 <w:shd w:val="clear" w:color="auto" w:fill="FFFFFF"/>
               </w:rPr>
-              <w:t>2</w:t>
-            </w:r>
-            <w:r>
-              <w:rPr>
-                <w:shd w:val="clear" w:color="auto" w:fill="FFFFFF"/>
-              </w:rPr>
-              <w:t>a: No information is changed</w:t>
+              <w:t>2a: No information is changed</w:t>
             </w:r>
           </w:p>
           <w:p>
@@ -5989,13 +6445,7 @@
               <w:rPr>
                 <w:shd w:val="clear" w:color="auto" w:fill="FFFFFF"/>
               </w:rPr>
-              <w:t>2</w:t>
-            </w:r>
-            <w:r>
-              <w:rPr>
-                <w:shd w:val="clear" w:color="auto" w:fill="FFFFFF"/>
-              </w:rPr>
-              <w:t>b: Invalid information</w:t>
+              <w:t>2b: Invalid information</w:t>
             </w:r>
           </w:p>
           <w:p>
@@ -6034,13 +6484,7 @@
               <w:rPr>
                 <w:shd w:val="clear" w:color="auto" w:fill="FFFFFF"/>
               </w:rPr>
-              <w:t>3</w:t>
-            </w:r>
-            <w:r>
-              <w:rPr>
-                <w:shd w:val="clear" w:color="auto" w:fill="FFFFFF"/>
-              </w:rPr>
-              <w:t>a: Can’t connect to database</w:t>
+              <w:t>3a: Can’t connect to database</w:t>
             </w:r>
           </w:p>
           <w:p>
@@ -6429,13 +6873,7 @@
               <w:rPr>
                 <w:shd w:val="clear" w:color="auto" w:fill="FFFFFF"/>
               </w:rPr>
-              <w:t xml:space="preserve">2a: </w:t>
-            </w:r>
-            <w:r>
-              <w:rPr>
-                <w:shd w:val="clear" w:color="auto" w:fill="FFFFFF"/>
-              </w:rPr>
-              <w:t>Wrong Department</w:t>
+              <w:t>2a: Wrong Department</w:t>
             </w:r>
           </w:p>
           <w:p>
@@ -6474,13 +6912,7 @@
               <w:rPr>
                 <w:shd w:val="clear" w:color="auto" w:fill="FFFFFF"/>
               </w:rPr>
-              <w:t xml:space="preserve">2b: </w:t>
-            </w:r>
-            <w:r>
-              <w:rPr>
-                <w:shd w:val="clear" w:color="auto" w:fill="FFFFFF"/>
-              </w:rPr>
-              <w:t>Another Manager or person in higher position</w:t>
+              <w:t>2b: Another Manager or person in higher position</w:t>
             </w:r>
           </w:p>
           <w:p>
@@ -7132,19 +7564,7 @@
               <w:rPr>
                 <w:shd w:val="clear" w:color="auto" w:fill="FFFFFF"/>
               </w:rPr>
-              <w:t>L</w:t>
-            </w:r>
-            <w:r>
-              <w:rPr>
-                <w:shd w:val="clear" w:color="auto" w:fill="FFFFFF"/>
-              </w:rPr>
-              <w:t>ogged in as</w:t>
-            </w:r>
-            <w:r>
-              <w:rPr>
-                <w:shd w:val="clear" w:color="auto" w:fill="FFFFFF"/>
-              </w:rPr>
-              <w:t xml:space="preserve"> last depot worker </w:t>
+              <w:t xml:space="preserve">Logged in as last depot worker </w:t>
             </w:r>
           </w:p>
         </w:tc>
@@ -11513,14 +11933,14 @@
     <w:charset w:val="00"/>
     <w:family w:val="roman"/>
     <w:pitch w:val="variable"/>
-    <w:sig w:usb0="E0002AFF" w:usb1="C0007843" w:usb2="00000009" w:usb3="00000000" w:csb0="000001FF" w:csb1="00000000"/>
+    <w:sig w:usb0="E0002EFF" w:usb1="C000785B" w:usb2="00000009" w:usb3="00000000" w:csb0="000001FF" w:csb1="00000000"/>
   </w:font>
   <w:font w:name="Calibri">
     <w:panose1 w:val="020F0502020204030204"/>
     <w:charset w:val="00"/>
     <w:family w:val="swiss"/>
     <w:pitch w:val="variable"/>
-    <w:sig w:usb0="E00002FF" w:usb1="4000ACFF" w:usb2="00000001" w:usb3="00000000" w:csb0="0000019F" w:csb1="00000000"/>
+    <w:sig w:usb0="E4002EFF" w:usb1="C000247B" w:usb2="00000009" w:usb3="00000000" w:csb0="000001FF" w:csb1="00000000"/>
   </w:font>
   <w:font w:name="Vrinda">
     <w:altName w:val="Vrinda"/>
@@ -11535,7 +11955,7 @@
     <w:charset w:val="00"/>
     <w:family w:val="swiss"/>
     <w:pitch w:val="variable"/>
-    <w:sig w:usb0="A00002EF" w:usb1="4000207B" w:usb2="00000000" w:usb3="00000000" w:csb0="0000009F" w:csb1="00000000"/>
+    <w:sig w:usb0="E4002EFF" w:usb1="C000247B" w:usb2="00000009" w:usb3="00000000" w:csb0="000001FF" w:csb1="00000000"/>
   </w:font>
   <w:font w:name="Segoe UI">
     <w:altName w:val="Sylfaen"/>
@@ -11550,7 +11970,7 @@
     <w:charset w:val="00"/>
     <w:family w:val="swiss"/>
     <w:pitch w:val="variable"/>
-    <w:sig w:usb0="E0002AFF" w:usb1="C0007843" w:usb2="00000009" w:usb3="00000000" w:csb0="000001FF" w:csb1="00000000"/>
+    <w:sig w:usb0="E0002EFF" w:usb1="C000785B" w:usb2="00000009" w:usb3="00000000" w:csb0="000001FF" w:csb1="00000000"/>
   </w:font>
 </w:fonts>
 </file>
@@ -11581,6 +12001,7 @@
     <w:rsid w:val="009E0BBD"/>
     <w:rsid w:val="00C2340D"/>
     <w:rsid w:val="00CA7BB1"/>
+    <w:rsid w:val="00DB0EC5"/>
     <w:rsid w:val="00EE3730"/>
   </w:rsids>
   <m:mathPr>
@@ -12351,6 +12772,21 @@
 </file>
 
 <file path=customXml/item2.xml><?xml version="1.0" encoding="utf-8"?>
+<?mso-contentType ?>
+<FormTemplates xmlns="http://schemas.microsoft.com/sharepoint/v3/contenttype/forms">
+  <Display>DocumentLibraryForm</Display>
+  <Edit>DocumentLibraryForm</Edit>
+  <New>DocumentLibraryForm</New>
+</FormTemplates>
+</file>
+
+<file path=customXml/item3.xml><?xml version="1.0" encoding="utf-8"?>
+<p:properties xmlns:p="http://schemas.microsoft.com/office/2006/metadata/properties" xmlns:xsi="http://www.w3.org/2001/XMLSchema-instance" xmlns:pc="http://schemas.microsoft.com/office/infopath/2007/PartnerControls">
+  <documentManagement/>
+</p:properties>
+</file>
+
+<file path=customXml/item4.xml><?xml version="1.0" encoding="utf-8"?>
 <ct:contentTypeSchema xmlns:ct="http://schemas.microsoft.com/office/2006/metadata/contentType" xmlns:ma="http://schemas.microsoft.com/office/2006/metadata/properties/metaAttributes" ct:_="" ma:_="" ma:contentTypeName="Document" ma:contentTypeID="0x010100A53A5291D235674BA41FCCC5C7BF9225" ma:contentTypeVersion="13" ma:contentTypeDescription="Een nieuw document maken." ma:contentTypeScope="" ma:versionID="782c2d1d3fd6000ba607ee0637d08f98">
   <xsd:schema xmlns:xsd="http://www.w3.org/2001/XMLSchema" xmlns:xs="http://www.w3.org/2001/XMLSchema" xmlns:p="http://schemas.microsoft.com/office/2006/metadata/properties" xmlns:ns3="b85e7145-5d17-489a-9659-1beb765e2fce" xmlns:ns4="ca7ac28e-eeaf-4457-90d4-2278398e531e" targetNamespace="http://schemas.microsoft.com/office/2006/metadata/properties" ma:root="true" ma:fieldsID="73353381fa0bf6a58211966b847e9527" ns3:_="" ns4:_="">
     <xsd:import namespace="b85e7145-5d17-489a-9659-1beb765e2fce"/>
@@ -12573,21 +13009,6 @@
 </ct:contentTypeSchema>
 </file>
 
-<file path=customXml/item3.xml><?xml version="1.0" encoding="utf-8"?>
-<p:properties xmlns:p="http://schemas.microsoft.com/office/2006/metadata/properties" xmlns:xsi="http://www.w3.org/2001/XMLSchema-instance" xmlns:pc="http://schemas.microsoft.com/office/infopath/2007/PartnerControls">
-  <documentManagement/>
-</p:properties>
-</file>
-
-<file path=customXml/item4.xml><?xml version="1.0" encoding="utf-8"?>
-<?mso-contentType ?>
-<FormTemplates xmlns="http://schemas.microsoft.com/sharepoint/v3/contenttype/forms">
-  <Display>DocumentLibraryForm</Display>
-  <Edit>DocumentLibraryForm</Edit>
-  <New>DocumentLibraryForm</New>
-</FormTemplates>
-</file>
-
 <file path=customXml/item5.xml><?xml version="1.0" encoding="utf-8"?>
 <b:Sources xmlns:b="http://schemas.openxmlformats.org/officeDocument/2006/bibliography" xmlns="http://schemas.openxmlformats.org/officeDocument/2006/bibliography" SelectedStyle="\APASixthEditionOfficeOnline.xsl" StyleName="APA" Version="6"/>
 </file>
@@ -12601,6 +13022,23 @@
 </file>
 
 <file path=customXml/itemProps2.xml><?xml version="1.0" encoding="utf-8"?>
+<ds:datastoreItem xmlns:ds="http://schemas.openxmlformats.org/officeDocument/2006/customXml" ds:itemID="{B58AF498-6A51-4E05-9DFE-D23F181CA660}">
+  <ds:schemaRefs>
+    <ds:schemaRef ds:uri="http://schemas.microsoft.com/sharepoint/v3/contenttype/forms"/>
+  </ds:schemaRefs>
+</ds:datastoreItem>
+</file>
+
+<file path=customXml/itemProps3.xml><?xml version="1.0" encoding="utf-8"?>
+<ds:datastoreItem xmlns:ds="http://schemas.openxmlformats.org/officeDocument/2006/customXml" ds:itemID="{F4035C12-6B24-4FEA-BA29-0B88CCFC933E}">
+  <ds:schemaRefs>
+    <ds:schemaRef ds:uri="http://schemas.microsoft.com/office/2006/metadata/properties"/>
+    <ds:schemaRef ds:uri="http://schemas.microsoft.com/office/infopath/2007/PartnerControls"/>
+  </ds:schemaRefs>
+</ds:datastoreItem>
+</file>
+
+<file path=customXml/itemProps4.xml><?xml version="1.0" encoding="utf-8"?>
 <ds:datastoreItem xmlns:ds="http://schemas.openxmlformats.org/officeDocument/2006/customXml" ds:itemID="{765B04A1-2CDA-4C20-BBA2-E5ACE4908151}">
   <ds:schemaRefs>
     <ds:schemaRef ds:uri="http://schemas.microsoft.com/office/2006/metadata/contentType"/>
@@ -12619,25 +13057,8 @@
 </ds:datastoreItem>
 </file>
 
-<file path=customXml/itemProps3.xml><?xml version="1.0" encoding="utf-8"?>
-<ds:datastoreItem xmlns:ds="http://schemas.openxmlformats.org/officeDocument/2006/customXml" ds:itemID="{F4035C12-6B24-4FEA-BA29-0B88CCFC933E}">
-  <ds:schemaRefs>
-    <ds:schemaRef ds:uri="http://schemas.microsoft.com/office/2006/metadata/properties"/>
-    <ds:schemaRef ds:uri="http://schemas.microsoft.com/office/infopath/2007/PartnerControls"/>
-  </ds:schemaRefs>
-</ds:datastoreItem>
-</file>
-
-<file path=customXml/itemProps4.xml><?xml version="1.0" encoding="utf-8"?>
-<ds:datastoreItem xmlns:ds="http://schemas.openxmlformats.org/officeDocument/2006/customXml" ds:itemID="{B58AF498-6A51-4E05-9DFE-D23F181CA660}">
-  <ds:schemaRefs>
-    <ds:schemaRef ds:uri="http://schemas.microsoft.com/sharepoint/v3/contenttype/forms"/>
-  </ds:schemaRefs>
-</ds:datastoreItem>
-</file>
-
 <file path=customXml/itemProps5.xml><?xml version="1.0" encoding="utf-8"?>
-<ds:datastoreItem xmlns:ds="http://schemas.openxmlformats.org/officeDocument/2006/customXml" ds:itemID="{C7A7AED3-636C-4E3A-9531-18A26D18CDD6}">
+<ds:datastoreItem xmlns:ds="http://schemas.openxmlformats.org/officeDocument/2006/customXml" ds:itemID="{A94A6771-0D56-4B6D-8EC0-09C5BA51C049}">
   <ds:schemaRefs>
     <ds:schemaRef ds:uri="http://schemas.openxmlformats.org/officeDocument/2006/bibliography"/>
   </ds:schemaRefs>

</xml_diff>